<commit_message>
rebase on core 0.3.0
</commit_message>
<xml_diff>
--- a/src/main/resources/org/openurp/std/graduation/degree/degree_apply.docx
+++ b/src/main/resources/org/openurp/std/graduation/degree/degree_apply.docx
@@ -911,13 +911,6 @@
               <w:rPr>
                 <w:rFonts w:hint="eastAsia"/>
                 <w:sz w:val="24"/>
-              </w:rPr>
-              <w:t>20</w:t>
-            </w:r>
-            <w:r>
-              <w:rPr>
-                <w:rFonts w:hint="eastAsia"/>
-                <w:sz w:val="24"/>
                 <w:lang w:val="en-US" w:eastAsia="zh-CN"/>
               </w:rPr>
               <w:t xml:space="preserve"> </w:t>
@@ -927,7 +920,7 @@
                 <w:rFonts w:hint="eastAsia"/>
                 <w:sz w:val="24"/>
               </w:rPr>
-              <w:t>　年　　月　　日</w:t>
+              <w:t>${auditOn0}</w:t>
             </w:r>
           </w:p>
         </w:tc>

</xml_diff>